<commit_message>
Revert "change test content"
This reverts commit 776d68f25964693a9d7b932574fd2f14e2dd386c.
</commit_message>
<xml_diff>
--- a/test.docx
+++ b/test.docx
@@ -6,12 +6,6 @@
       <w:pPr>
         <w:spacing w:line="220" w:lineRule="atLeast"/>
       </w:pPr>
-      <w:r>
-        <w:rPr>
-          <w:rFonts w:hint="eastAsia"/>
-        </w:rPr>
-        <w:t>test</w:t>
-      </w:r>
     </w:p>
     <w:sectPr>
       <w:pgSz w:w="11906" w:h="16838"/>

</xml_diff>

<commit_message>
Revert "Revert "change test content""
This reverts commit 42d84fd1784ce69e209b1c822e7869182488af4c.
</commit_message>
<xml_diff>
--- a/test.docx
+++ b/test.docx
@@ -6,6 +6,12 @@
       <w:pPr>
         <w:spacing w:line="220" w:lineRule="atLeast"/>
       </w:pPr>
+      <w:r>
+        <w:rPr>
+          <w:rFonts w:hint="eastAsia"/>
+        </w:rPr>
+        <w:t>test</w:t>
+      </w:r>
     </w:p>
     <w:sectPr>
       <w:pgSz w:w="11906" w:h="16838"/>

</xml_diff>